<commit_message>
munka felosztása kb fele, követelmények miniupdate
</commit_message>
<xml_diff>
--- a/konyvesbolt_doksi_1.1.docx
+++ b/konyvesbolt_doksi_1.1.docx
@@ -205,45 +205,1364 @@
         </w:rPr>
       </w:pPr>
     </w:p>
-    <w:p>
-      <w:pPr>
-        <w:rPr>
-          <w:lang w:val="hu-HU"/>
-        </w:rPr>
-      </w:pPr>
-      <w:r>
-        <w:rPr>
-          <w:lang w:val="hu-HU"/>
-        </w:rPr>
-        <w:t>Fehér Konrád</w:t>
-      </w:r>
-    </w:p>
-    <w:p>
-      <w:pPr>
-        <w:rPr>
-          <w:lang w:val="hu-HU"/>
-        </w:rPr>
-      </w:pPr>
-      <w:r>
-        <w:rPr>
-          <w:lang w:val="hu-HU"/>
-        </w:rPr>
-        <w:t>Sári Norbert</w:t>
-      </w:r>
-    </w:p>
-    <w:p>
-      <w:pPr>
-        <w:rPr>
-          <w:lang w:val="hu-HU"/>
-        </w:rPr>
-      </w:pPr>
-      <w:r>
-        <w:rPr>
-          <w:lang w:val="hu-HU"/>
-        </w:rPr>
-        <w:t>Sólyom Ferenc</w:t>
-      </w:r>
-    </w:p>
+    <w:tbl>
+      <w:tblPr>
+        <w:tblStyle w:val="TableGrid"/>
+        <w:tblW w:w="0" w:type="auto"/>
+        <w:tblLook w:val="04A0" w:firstRow="1" w:lastRow="0" w:firstColumn="1" w:lastColumn="0" w:noHBand="0" w:noVBand="1"/>
+      </w:tblPr>
+      <w:tblGrid>
+        <w:gridCol w:w="1857"/>
+        <w:gridCol w:w="2866"/>
+        <w:gridCol w:w="2866"/>
+        <w:gridCol w:w="2867"/>
+      </w:tblGrid>
+      <w:tr>
+        <w:tc>
+          <w:tcPr>
+            <w:tcW w:w="1857" w:type="dxa"/>
+          </w:tcPr>
+          <w:p>
+            <w:pPr>
+              <w:jc w:val="center"/>
+              <w:rPr>
+                <w:lang w:val="hu-HU"/>
+              </w:rPr>
+            </w:pPr>
+          </w:p>
+        </w:tc>
+        <w:tc>
+          <w:tcPr>
+            <w:tcW w:w="2866" w:type="dxa"/>
+          </w:tcPr>
+          <w:p>
+            <w:pPr>
+              <w:jc w:val="center"/>
+              <w:rPr>
+                <w:lang w:val="hu-HU"/>
+              </w:rPr>
+            </w:pPr>
+          </w:p>
+          <w:p>
+            <w:pPr>
+              <w:jc w:val="center"/>
+              <w:rPr>
+                <w:lang w:val="hu-HU"/>
+              </w:rPr>
+            </w:pPr>
+            <w:r>
+              <w:rPr>
+                <w:lang w:val="hu-HU"/>
+              </w:rPr>
+              <w:t>Fehér Konrád</w:t>
+            </w:r>
+          </w:p>
+          <w:p>
+            <w:pPr>
+              <w:jc w:val="center"/>
+              <w:rPr>
+                <w:sz w:val="28"/>
+                <w:lang w:val="hu-HU"/>
+              </w:rPr>
+            </w:pPr>
+          </w:p>
+        </w:tc>
+        <w:tc>
+          <w:tcPr>
+            <w:tcW w:w="2866" w:type="dxa"/>
+          </w:tcPr>
+          <w:p>
+            <w:pPr>
+              <w:jc w:val="center"/>
+              <w:rPr>
+                <w:lang w:val="hu-HU"/>
+              </w:rPr>
+            </w:pPr>
+          </w:p>
+          <w:p>
+            <w:pPr>
+              <w:jc w:val="center"/>
+              <w:rPr>
+                <w:lang w:val="hu-HU"/>
+              </w:rPr>
+            </w:pPr>
+            <w:r>
+              <w:rPr>
+                <w:lang w:val="hu-HU"/>
+              </w:rPr>
+              <w:t>Sári Norbert</w:t>
+            </w:r>
+          </w:p>
+          <w:p>
+            <w:pPr>
+              <w:jc w:val="center"/>
+              <w:rPr>
+                <w:sz w:val="28"/>
+                <w:lang w:val="hu-HU"/>
+              </w:rPr>
+            </w:pPr>
+          </w:p>
+        </w:tc>
+        <w:tc>
+          <w:tcPr>
+            <w:tcW w:w="2867" w:type="dxa"/>
+          </w:tcPr>
+          <w:p>
+            <w:pPr>
+              <w:jc w:val="center"/>
+              <w:rPr>
+                <w:lang w:val="hu-HU"/>
+              </w:rPr>
+            </w:pPr>
+          </w:p>
+          <w:p>
+            <w:pPr>
+              <w:jc w:val="center"/>
+              <w:rPr>
+                <w:sz w:val="28"/>
+                <w:lang w:val="hu-HU"/>
+              </w:rPr>
+            </w:pPr>
+            <w:r>
+              <w:rPr>
+                <w:lang w:val="hu-HU"/>
+              </w:rPr>
+              <w:t>Sólyom Ferenc</w:t>
+            </w:r>
+          </w:p>
+        </w:tc>
+      </w:tr>
+      <w:tr>
+        <w:tc>
+          <w:tcPr>
+            <w:tcW w:w="1857" w:type="dxa"/>
+          </w:tcPr>
+          <w:p>
+            <w:pPr>
+              <w:rPr>
+                <w:sz w:val="22"/>
+                <w:szCs w:val="22"/>
+                <w:lang w:val="hu-HU"/>
+              </w:rPr>
+            </w:pPr>
+          </w:p>
+          <w:p>
+            <w:pPr>
+              <w:rPr>
+                <w:sz w:val="22"/>
+                <w:szCs w:val="22"/>
+                <w:lang w:val="hu-HU"/>
+              </w:rPr>
+            </w:pPr>
+            <w:r>
+              <w:rPr>
+                <w:sz w:val="22"/>
+                <w:szCs w:val="22"/>
+                <w:lang w:val="hu-HU"/>
+              </w:rPr>
+              <w:t>Dokumentáció</w:t>
+            </w:r>
+          </w:p>
+          <w:p>
+            <w:pPr>
+              <w:rPr>
+                <w:sz w:val="22"/>
+                <w:szCs w:val="22"/>
+                <w:lang w:val="hu-HU"/>
+              </w:rPr>
+            </w:pPr>
+            <w:r>
+              <w:rPr>
+                <w:sz w:val="22"/>
+                <w:szCs w:val="22"/>
+                <w:lang w:val="hu-HU"/>
+              </w:rPr>
+              <w:t>(1</w:t>
+            </w:r>
+            <w:r>
+              <w:rPr>
+                <w:sz w:val="22"/>
+                <w:szCs w:val="22"/>
+                <w:lang w:val="hu-HU"/>
+              </w:rPr>
+              <w:t xml:space="preserve">. </w:t>
+            </w:r>
+            <w:r>
+              <w:rPr>
+                <w:sz w:val="22"/>
+                <w:szCs w:val="22"/>
+                <w:lang w:val="hu-HU"/>
+              </w:rPr>
+              <w:t>mérföldkő)</w:t>
+            </w:r>
+          </w:p>
+        </w:tc>
+        <w:tc>
+          <w:tcPr>
+            <w:tcW w:w="2866" w:type="dxa"/>
+          </w:tcPr>
+          <w:p>
+            <w:pPr>
+              <w:rPr>
+                <w:sz w:val="22"/>
+                <w:szCs w:val="22"/>
+                <w:lang w:val="hu-HU"/>
+              </w:rPr>
+            </w:pPr>
+          </w:p>
+          <w:p>
+            <w:pPr>
+              <w:rPr>
+                <w:sz w:val="22"/>
+                <w:szCs w:val="22"/>
+                <w:lang w:val="hu-HU"/>
+              </w:rPr>
+            </w:pPr>
+            <w:r>
+              <w:rPr>
+                <w:sz w:val="22"/>
+                <w:szCs w:val="22"/>
+                <w:lang w:val="hu-HU"/>
+              </w:rPr>
+              <w:t>Munka felosztása</w:t>
+            </w:r>
+          </w:p>
+          <w:p>
+            <w:pPr>
+              <w:rPr>
+                <w:sz w:val="22"/>
+                <w:szCs w:val="22"/>
+                <w:lang w:val="hu-HU"/>
+              </w:rPr>
+            </w:pPr>
+            <w:r>
+              <w:rPr>
+                <w:sz w:val="22"/>
+                <w:szCs w:val="22"/>
+                <w:lang w:val="hu-HU"/>
+              </w:rPr>
+              <w:t>Követelménykatalógus</w:t>
+            </w:r>
+          </w:p>
+          <w:p>
+            <w:pPr>
+              <w:rPr>
+                <w:sz w:val="22"/>
+                <w:szCs w:val="22"/>
+                <w:lang w:val="hu-HU"/>
+              </w:rPr>
+            </w:pPr>
+            <w:r>
+              <w:rPr>
+                <w:sz w:val="22"/>
+                <w:szCs w:val="22"/>
+                <w:lang w:val="hu-HU"/>
+              </w:rPr>
+              <w:t>DFD 1. szintek</w:t>
+            </w:r>
+            <w:r>
+              <w:rPr>
+                <w:sz w:val="22"/>
+                <w:szCs w:val="22"/>
+                <w:lang w:val="hu-HU"/>
+              </w:rPr>
+              <w:br/>
+              <w:t>Egyedmodell</w:t>
+            </w:r>
+            <w:r>
+              <w:rPr>
+                <w:sz w:val="22"/>
+                <w:szCs w:val="22"/>
+                <w:lang w:val="hu-HU"/>
+              </w:rPr>
+              <w:br/>
+              <w:t>Táblák leírása</w:t>
+            </w:r>
+          </w:p>
+          <w:p>
+            <w:pPr>
+              <w:rPr>
+                <w:sz w:val="22"/>
+                <w:szCs w:val="22"/>
+                <w:lang w:val="hu-HU"/>
+              </w:rPr>
+            </w:pPr>
+            <w:r>
+              <w:rPr>
+                <w:sz w:val="22"/>
+                <w:szCs w:val="22"/>
+                <w:lang w:val="hu-HU"/>
+              </w:rPr>
+              <w:t>Egyed-esemény mátrix</w:t>
+            </w:r>
+          </w:p>
+          <w:p>
+            <w:pPr>
+              <w:rPr>
+                <w:sz w:val="22"/>
+                <w:szCs w:val="22"/>
+                <w:lang w:val="hu-HU"/>
+              </w:rPr>
+            </w:pPr>
+          </w:p>
+        </w:tc>
+        <w:tc>
+          <w:tcPr>
+            <w:tcW w:w="2866" w:type="dxa"/>
+          </w:tcPr>
+          <w:p>
+            <w:pPr>
+              <w:rPr>
+                <w:sz w:val="22"/>
+                <w:szCs w:val="22"/>
+                <w:lang w:val="hu-HU"/>
+              </w:rPr>
+            </w:pPr>
+          </w:p>
+          <w:p>
+            <w:pPr>
+              <w:rPr>
+                <w:sz w:val="22"/>
+                <w:szCs w:val="22"/>
+                <w:lang w:val="hu-HU"/>
+              </w:rPr>
+            </w:pPr>
+            <w:r>
+              <w:rPr>
+                <w:sz w:val="22"/>
+                <w:szCs w:val="22"/>
+                <w:lang w:val="hu-HU"/>
+              </w:rPr>
+              <w:t>Szöveges leírás</w:t>
+            </w:r>
+          </w:p>
+          <w:p>
+            <w:pPr>
+              <w:rPr>
+                <w:sz w:val="22"/>
+                <w:szCs w:val="22"/>
+                <w:lang w:val="hu-HU"/>
+              </w:rPr>
+            </w:pPr>
+            <w:r>
+              <w:rPr>
+                <w:sz w:val="22"/>
+                <w:szCs w:val="22"/>
+                <w:lang w:val="hu-HU"/>
+              </w:rPr>
+              <w:t>Követelménykatalógus</w:t>
+            </w:r>
+          </w:p>
+          <w:p>
+            <w:pPr>
+              <w:rPr>
+                <w:sz w:val="22"/>
+                <w:szCs w:val="22"/>
+                <w:lang w:val="hu-HU"/>
+              </w:rPr>
+            </w:pPr>
+            <w:r>
+              <w:rPr>
+                <w:sz w:val="22"/>
+                <w:szCs w:val="22"/>
+                <w:lang w:val="hu-HU"/>
+              </w:rPr>
+              <w:t>DFD 2. szintek</w:t>
+            </w:r>
+          </w:p>
+          <w:p>
+            <w:pPr>
+              <w:rPr>
+                <w:sz w:val="22"/>
+                <w:szCs w:val="22"/>
+                <w:lang w:val="hu-HU"/>
+              </w:rPr>
+            </w:pPr>
+            <w:r>
+              <w:rPr>
+                <w:sz w:val="22"/>
+                <w:szCs w:val="22"/>
+                <w:lang w:val="hu-HU"/>
+              </w:rPr>
+              <w:t>EKT-diagram</w:t>
+            </w:r>
+          </w:p>
+          <w:p>
+            <w:pPr>
+              <w:rPr>
+                <w:sz w:val="22"/>
+                <w:szCs w:val="22"/>
+                <w:lang w:val="hu-HU"/>
+              </w:rPr>
+            </w:pPr>
+            <w:r>
+              <w:rPr>
+                <w:sz w:val="22"/>
+                <w:szCs w:val="22"/>
+                <w:lang w:val="hu-HU"/>
+              </w:rPr>
+              <w:t>Táblák leírása</w:t>
+            </w:r>
+          </w:p>
+          <w:p>
+            <w:pPr>
+              <w:rPr>
+                <w:sz w:val="22"/>
+                <w:szCs w:val="22"/>
+                <w:lang w:val="hu-HU"/>
+              </w:rPr>
+            </w:pPr>
+            <w:r>
+              <w:rPr>
+                <w:sz w:val="22"/>
+                <w:szCs w:val="22"/>
+                <w:lang w:val="hu-HU"/>
+              </w:rPr>
+              <w:t>Szerep-funkció mátrix</w:t>
+            </w:r>
+            <w:r>
+              <w:rPr>
+                <w:sz w:val="22"/>
+                <w:szCs w:val="22"/>
+                <w:lang w:val="hu-HU"/>
+              </w:rPr>
+              <w:t xml:space="preserve"> </w:t>
+            </w:r>
+          </w:p>
+        </w:tc>
+        <w:tc>
+          <w:tcPr>
+            <w:tcW w:w="2867" w:type="dxa"/>
+          </w:tcPr>
+          <w:p>
+            <w:pPr>
+              <w:rPr>
+                <w:sz w:val="22"/>
+                <w:szCs w:val="22"/>
+                <w:lang w:val="hu-HU"/>
+              </w:rPr>
+            </w:pPr>
+          </w:p>
+          <w:p>
+            <w:pPr>
+              <w:rPr>
+                <w:sz w:val="22"/>
+                <w:szCs w:val="22"/>
+                <w:lang w:val="hu-HU"/>
+              </w:rPr>
+            </w:pPr>
+            <w:r>
+              <w:rPr>
+                <w:sz w:val="22"/>
+                <w:szCs w:val="22"/>
+                <w:lang w:val="hu-HU"/>
+              </w:rPr>
+              <w:t>Követelménykatalógus</w:t>
+            </w:r>
+          </w:p>
+          <w:p>
+            <w:pPr>
+              <w:rPr>
+                <w:sz w:val="22"/>
+                <w:szCs w:val="22"/>
+                <w:lang w:val="hu-HU"/>
+              </w:rPr>
+            </w:pPr>
+            <w:r>
+              <w:rPr>
+                <w:sz w:val="22"/>
+                <w:szCs w:val="22"/>
+                <w:lang w:val="hu-HU"/>
+              </w:rPr>
+              <w:t>Relációs adatelemzés</w:t>
+            </w:r>
+          </w:p>
+          <w:p>
+            <w:pPr>
+              <w:rPr>
+                <w:sz w:val="22"/>
+                <w:szCs w:val="22"/>
+                <w:lang w:val="hu-HU"/>
+              </w:rPr>
+            </w:pPr>
+            <w:r>
+              <w:rPr>
+                <w:sz w:val="22"/>
+                <w:szCs w:val="22"/>
+                <w:lang w:val="hu-HU"/>
+              </w:rPr>
+              <w:t>Képernyőterv</w:t>
+            </w:r>
+            <w:r>
+              <w:rPr>
+                <w:sz w:val="22"/>
+                <w:szCs w:val="22"/>
+                <w:lang w:val="hu-HU"/>
+              </w:rPr>
+              <w:t>ek</w:t>
+            </w:r>
+          </w:p>
+          <w:p>
+            <w:pPr>
+              <w:rPr>
+                <w:sz w:val="22"/>
+                <w:szCs w:val="22"/>
+                <w:lang w:val="hu-HU"/>
+              </w:rPr>
+            </w:pPr>
+            <w:r>
+              <w:rPr>
+                <w:sz w:val="22"/>
+                <w:szCs w:val="22"/>
+                <w:lang w:val="hu-HU"/>
+              </w:rPr>
+              <w:t>Menütervek</w:t>
+            </w:r>
+          </w:p>
+          <w:p>
+            <w:pPr>
+              <w:rPr>
+                <w:sz w:val="22"/>
+                <w:szCs w:val="22"/>
+                <w:lang w:val="hu-HU"/>
+              </w:rPr>
+            </w:pPr>
+            <w:r>
+              <w:rPr>
+                <w:sz w:val="22"/>
+                <w:szCs w:val="22"/>
+                <w:lang w:val="hu-HU"/>
+              </w:rPr>
+              <w:t>Funkciómeghatározás</w:t>
+            </w:r>
+          </w:p>
+          <w:p>
+            <w:pPr>
+              <w:rPr>
+                <w:sz w:val="22"/>
+                <w:szCs w:val="22"/>
+                <w:lang w:val="hu-HU"/>
+              </w:rPr>
+            </w:pPr>
+            <w:r>
+              <w:rPr>
+                <w:sz w:val="22"/>
+                <w:szCs w:val="22"/>
+                <w:lang w:val="hu-HU"/>
+              </w:rPr>
+              <w:t>Bemutatás előkészítése</w:t>
+            </w:r>
+          </w:p>
+        </w:tc>
+      </w:tr>
+      <w:tr>
+        <w:tc>
+          <w:tcPr>
+            <w:tcW w:w="1857" w:type="dxa"/>
+          </w:tcPr>
+          <w:p>
+            <w:pPr>
+              <w:rPr>
+                <w:sz w:val="22"/>
+                <w:szCs w:val="22"/>
+                <w:lang w:val="hu-HU"/>
+              </w:rPr>
+            </w:pPr>
+          </w:p>
+          <w:p>
+            <w:pPr>
+              <w:rPr>
+                <w:sz w:val="22"/>
+                <w:szCs w:val="22"/>
+                <w:lang w:val="hu-HU"/>
+              </w:rPr>
+            </w:pPr>
+            <w:r>
+              <w:rPr>
+                <w:sz w:val="22"/>
+                <w:szCs w:val="22"/>
+                <w:lang w:val="hu-HU"/>
+              </w:rPr>
+              <w:t>Adatbázis szkriptek</w:t>
+            </w:r>
+          </w:p>
+          <w:p>
+            <w:pPr>
+              <w:rPr>
+                <w:sz w:val="22"/>
+                <w:szCs w:val="22"/>
+                <w:lang w:val="hu-HU"/>
+              </w:rPr>
+            </w:pPr>
+            <w:r>
+              <w:rPr>
+                <w:sz w:val="22"/>
+                <w:szCs w:val="22"/>
+                <w:lang w:val="hu-HU"/>
+              </w:rPr>
+              <w:t>(</w:t>
+            </w:r>
+            <w:r>
+              <w:rPr>
+                <w:sz w:val="22"/>
+                <w:szCs w:val="22"/>
+                <w:lang w:val="hu-HU"/>
+              </w:rPr>
+              <w:t>2. mérföldkő</w:t>
+            </w:r>
+            <w:r>
+              <w:rPr>
+                <w:sz w:val="22"/>
+                <w:szCs w:val="22"/>
+                <w:lang w:val="hu-HU"/>
+              </w:rPr>
+              <w:t>)</w:t>
+            </w:r>
+          </w:p>
+          <w:p>
+            <w:pPr>
+              <w:rPr>
+                <w:sz w:val="22"/>
+                <w:szCs w:val="22"/>
+                <w:lang w:val="hu-HU"/>
+              </w:rPr>
+            </w:pPr>
+          </w:p>
+        </w:tc>
+        <w:tc>
+          <w:tcPr>
+            <w:tcW w:w="2866" w:type="dxa"/>
+          </w:tcPr>
+          <w:p>
+            <w:pPr>
+              <w:rPr>
+                <w:sz w:val="22"/>
+                <w:szCs w:val="22"/>
+                <w:lang w:val="hu-HU"/>
+              </w:rPr>
+            </w:pPr>
+          </w:p>
+          <w:p>
+            <w:pPr>
+              <w:rPr>
+                <w:sz w:val="22"/>
+                <w:szCs w:val="22"/>
+              </w:rPr>
+            </w:pPr>
+            <w:r>
+              <w:rPr>
+                <w:sz w:val="22"/>
+                <w:szCs w:val="22"/>
+              </w:rPr>
+              <w:t>CREATE TABLE queryk</w:t>
+            </w:r>
+          </w:p>
+          <w:p>
+            <w:pPr>
+              <w:rPr>
+                <w:sz w:val="22"/>
+                <w:szCs w:val="22"/>
+                <w:lang w:val="hu-HU"/>
+              </w:rPr>
+            </w:pPr>
+            <w:r>
+              <w:rPr>
+                <w:sz w:val="22"/>
+                <w:szCs w:val="22"/>
+              </w:rPr>
+              <w:t>CONSTRAINTEK tesztel</w:t>
+            </w:r>
+            <w:r>
+              <w:rPr>
+                <w:sz w:val="22"/>
+                <w:szCs w:val="22"/>
+                <w:lang w:val="hu-HU"/>
+              </w:rPr>
+              <w:t>ése</w:t>
+            </w:r>
+          </w:p>
+          <w:p>
+            <w:pPr>
+              <w:rPr>
+                <w:sz w:val="22"/>
+                <w:szCs w:val="22"/>
+                <w:lang w:val="hu-HU"/>
+              </w:rPr>
+            </w:pPr>
+            <w:r>
+              <w:rPr>
+                <w:sz w:val="22"/>
+                <w:szCs w:val="22"/>
+                <w:lang w:val="hu-HU"/>
+              </w:rPr>
+              <w:t>...</w:t>
+            </w:r>
+          </w:p>
+        </w:tc>
+        <w:tc>
+          <w:tcPr>
+            <w:tcW w:w="2866" w:type="dxa"/>
+          </w:tcPr>
+          <w:p>
+            <w:pPr>
+              <w:rPr>
+                <w:sz w:val="22"/>
+                <w:szCs w:val="22"/>
+                <w:lang w:val="hu-HU"/>
+              </w:rPr>
+            </w:pPr>
+          </w:p>
+          <w:p>
+            <w:pPr>
+              <w:rPr>
+                <w:sz w:val="22"/>
+                <w:szCs w:val="22"/>
+                <w:lang w:val="hu-HU"/>
+              </w:rPr>
+            </w:pPr>
+            <w:r>
+              <w:rPr>
+                <w:sz w:val="22"/>
+                <w:szCs w:val="22"/>
+                <w:lang w:val="hu-HU"/>
+              </w:rPr>
+              <w:t>KEY CONSTRAINT</w:t>
+            </w:r>
+            <w:r>
+              <w:rPr>
+                <w:sz w:val="22"/>
+                <w:szCs w:val="22"/>
+              </w:rPr>
+              <w:t>-ek l</w:t>
+            </w:r>
+            <w:r>
+              <w:rPr>
+                <w:sz w:val="22"/>
+                <w:szCs w:val="22"/>
+                <w:lang w:val="hu-HU"/>
+              </w:rPr>
+              <w:t>étrehozása</w:t>
+            </w:r>
+          </w:p>
+          <w:p>
+            <w:pPr>
+              <w:rPr>
+                <w:sz w:val="22"/>
+                <w:szCs w:val="22"/>
+                <w:lang w:val="hu-HU"/>
+              </w:rPr>
+            </w:pPr>
+            <w:r>
+              <w:rPr>
+                <w:sz w:val="22"/>
+                <w:szCs w:val="22"/>
+                <w:lang w:val="hu-HU"/>
+              </w:rPr>
+              <w:t>...</w:t>
+            </w:r>
+          </w:p>
+        </w:tc>
+        <w:tc>
+          <w:tcPr>
+            <w:tcW w:w="2867" w:type="dxa"/>
+          </w:tcPr>
+          <w:p>
+            <w:pPr>
+              <w:rPr>
+                <w:sz w:val="22"/>
+                <w:szCs w:val="22"/>
+                <w:lang w:val="hu-HU"/>
+              </w:rPr>
+            </w:pPr>
+          </w:p>
+          <w:p>
+            <w:pPr>
+              <w:rPr>
+                <w:sz w:val="22"/>
+                <w:szCs w:val="22"/>
+                <w:lang w:val="hu-HU"/>
+              </w:rPr>
+            </w:pPr>
+            <w:r>
+              <w:rPr>
+                <w:sz w:val="22"/>
+                <w:szCs w:val="22"/>
+                <w:lang w:val="hu-HU"/>
+              </w:rPr>
+              <w:t>Adatok generálása</w:t>
+            </w:r>
+            <w:r>
+              <w:rPr>
+                <w:sz w:val="22"/>
+                <w:szCs w:val="22"/>
+                <w:lang w:val="hu-HU"/>
+              </w:rPr>
+              <w:br/>
+              <w:t>Adatok INSERT</w:t>
+            </w:r>
+            <w:r>
+              <w:rPr>
+                <w:sz w:val="22"/>
+                <w:szCs w:val="22"/>
+                <w:lang w:val="hu-HU"/>
+              </w:rPr>
+              <w:t>-álá</w:t>
+            </w:r>
+            <w:r>
+              <w:rPr>
+                <w:sz w:val="22"/>
+                <w:szCs w:val="22"/>
+                <w:lang w:val="hu-HU"/>
+              </w:rPr>
+              <w:t>s</w:t>
+            </w:r>
+            <w:r>
+              <w:rPr>
+                <w:sz w:val="22"/>
+                <w:szCs w:val="22"/>
+                <w:lang w:val="hu-HU"/>
+              </w:rPr>
+              <w:t>a</w:t>
+            </w:r>
+          </w:p>
+          <w:p>
+            <w:pPr>
+              <w:rPr>
+                <w:sz w:val="22"/>
+                <w:szCs w:val="22"/>
+                <w:lang w:val="hu-HU"/>
+              </w:rPr>
+            </w:pPr>
+            <w:r>
+              <w:rPr>
+                <w:sz w:val="22"/>
+                <w:szCs w:val="22"/>
+                <w:lang w:val="hu-HU"/>
+              </w:rPr>
+              <w:t>...</w:t>
+            </w:r>
+          </w:p>
+        </w:tc>
+      </w:tr>
+      <w:tr>
+        <w:tc>
+          <w:tcPr>
+            <w:tcW w:w="1857" w:type="dxa"/>
+          </w:tcPr>
+          <w:p>
+            <w:pPr>
+              <w:rPr>
+                <w:sz w:val="22"/>
+                <w:szCs w:val="22"/>
+                <w:lang w:val="hu-HU"/>
+              </w:rPr>
+            </w:pPr>
+          </w:p>
+          <w:p>
+            <w:pPr>
+              <w:rPr>
+                <w:sz w:val="22"/>
+                <w:szCs w:val="22"/>
+                <w:lang w:val="hu-HU"/>
+              </w:rPr>
+            </w:pPr>
+            <w:r>
+              <w:rPr>
+                <w:sz w:val="22"/>
+                <w:szCs w:val="22"/>
+                <w:lang w:val="hu-HU"/>
+              </w:rPr>
+              <w:t>Adat</w:t>
+            </w:r>
+            <w:r>
+              <w:rPr>
+                <w:sz w:val="22"/>
+                <w:szCs w:val="22"/>
+                <w:lang w:val="hu-HU"/>
+              </w:rPr>
+              <w:t>lekérés funkciók</w:t>
+            </w:r>
+          </w:p>
+          <w:p>
+            <w:pPr>
+              <w:rPr>
+                <w:sz w:val="22"/>
+                <w:szCs w:val="22"/>
+                <w:lang w:val="hu-HU"/>
+              </w:rPr>
+            </w:pPr>
+            <w:r>
+              <w:rPr>
+                <w:sz w:val="22"/>
+                <w:szCs w:val="22"/>
+              </w:rPr>
+              <w:t>(</w:t>
+            </w:r>
+            <w:r>
+              <w:rPr>
+                <w:sz w:val="22"/>
+                <w:szCs w:val="22"/>
+                <w:lang w:val="hu-HU"/>
+              </w:rPr>
+              <w:t>3</w:t>
+            </w:r>
+            <w:r>
+              <w:rPr>
+                <w:sz w:val="22"/>
+                <w:szCs w:val="22"/>
+                <w:lang w:val="hu-HU"/>
+              </w:rPr>
+              <w:t>. mérföldkő</w:t>
+            </w:r>
+            <w:r>
+              <w:rPr>
+                <w:sz w:val="22"/>
+                <w:szCs w:val="22"/>
+                <w:lang w:val="hu-HU"/>
+              </w:rPr>
+              <w:t>)</w:t>
+            </w:r>
+          </w:p>
+          <w:p>
+            <w:pPr>
+              <w:rPr>
+                <w:sz w:val="22"/>
+                <w:szCs w:val="22"/>
+                <w:lang w:val="hu-HU"/>
+              </w:rPr>
+            </w:pPr>
+          </w:p>
+        </w:tc>
+        <w:tc>
+          <w:tcPr>
+            <w:tcW w:w="2866" w:type="dxa"/>
+          </w:tcPr>
+          <w:p>
+            <w:pPr>
+              <w:rPr>
+                <w:sz w:val="22"/>
+                <w:szCs w:val="22"/>
+                <w:lang w:val="hu-HU"/>
+              </w:rPr>
+            </w:pPr>
+          </w:p>
+          <w:p>
+            <w:pPr>
+              <w:rPr>
+                <w:sz w:val="22"/>
+                <w:szCs w:val="22"/>
+                <w:lang w:val="hu-HU"/>
+              </w:rPr>
+            </w:pPr>
+            <w:r>
+              <w:rPr>
+                <w:sz w:val="22"/>
+                <w:szCs w:val="22"/>
+                <w:lang w:val="hu-HU"/>
+              </w:rPr>
+              <w:t>...</w:t>
+            </w:r>
+          </w:p>
+        </w:tc>
+        <w:tc>
+          <w:tcPr>
+            <w:tcW w:w="2866" w:type="dxa"/>
+          </w:tcPr>
+          <w:p>
+            <w:pPr>
+              <w:rPr>
+                <w:sz w:val="22"/>
+                <w:szCs w:val="22"/>
+                <w:lang w:val="hu-HU"/>
+              </w:rPr>
+            </w:pPr>
+          </w:p>
+          <w:p>
+            <w:pPr>
+              <w:rPr>
+                <w:sz w:val="22"/>
+                <w:szCs w:val="22"/>
+                <w:lang w:val="hu-HU"/>
+              </w:rPr>
+            </w:pPr>
+            <w:r>
+              <w:rPr>
+                <w:sz w:val="22"/>
+                <w:szCs w:val="22"/>
+                <w:lang w:val="hu-HU"/>
+              </w:rPr>
+              <w:t>...</w:t>
+            </w:r>
+          </w:p>
+        </w:tc>
+        <w:tc>
+          <w:tcPr>
+            <w:tcW w:w="2867" w:type="dxa"/>
+          </w:tcPr>
+          <w:p>
+            <w:pPr>
+              <w:rPr>
+                <w:sz w:val="22"/>
+                <w:szCs w:val="22"/>
+                <w:lang w:val="hu-HU"/>
+              </w:rPr>
+            </w:pPr>
+          </w:p>
+          <w:p>
+            <w:pPr>
+              <w:rPr>
+                <w:sz w:val="22"/>
+                <w:szCs w:val="22"/>
+                <w:lang w:val="hu-HU"/>
+              </w:rPr>
+            </w:pPr>
+            <w:r>
+              <w:rPr>
+                <w:sz w:val="22"/>
+                <w:szCs w:val="22"/>
+                <w:lang w:val="hu-HU"/>
+              </w:rPr>
+              <w:t>...</w:t>
+            </w:r>
+          </w:p>
+        </w:tc>
+      </w:tr>
+      <w:tr>
+        <w:tc>
+          <w:tcPr>
+            <w:tcW w:w="1857" w:type="dxa"/>
+          </w:tcPr>
+          <w:p>
+            <w:pPr>
+              <w:rPr>
+                <w:sz w:val="22"/>
+                <w:szCs w:val="22"/>
+                <w:lang w:val="hu-HU"/>
+              </w:rPr>
+            </w:pPr>
+          </w:p>
+          <w:p>
+            <w:pPr>
+              <w:rPr>
+                <w:sz w:val="22"/>
+                <w:szCs w:val="22"/>
+                <w:lang w:val="hu-HU"/>
+              </w:rPr>
+            </w:pPr>
+            <w:r>
+              <w:rPr>
+                <w:sz w:val="22"/>
+                <w:szCs w:val="22"/>
+                <w:lang w:val="hu-HU"/>
+              </w:rPr>
+              <w:t>Ada</w:t>
+            </w:r>
+            <w:r>
+              <w:rPr>
+                <w:sz w:val="22"/>
+                <w:szCs w:val="22"/>
+                <w:lang w:val="hu-HU"/>
+              </w:rPr>
+              <w:t>tfelviteli</w:t>
+            </w:r>
+          </w:p>
+          <w:p>
+            <w:pPr>
+              <w:rPr>
+                <w:sz w:val="22"/>
+                <w:szCs w:val="22"/>
+                <w:lang w:val="hu-HU"/>
+              </w:rPr>
+            </w:pPr>
+            <w:r>
+              <w:rPr>
+                <w:sz w:val="22"/>
+                <w:szCs w:val="22"/>
+                <w:lang w:val="hu-HU"/>
+              </w:rPr>
+              <w:t>funkciók</w:t>
+            </w:r>
+          </w:p>
+          <w:p>
+            <w:pPr>
+              <w:rPr>
+                <w:sz w:val="22"/>
+                <w:szCs w:val="22"/>
+                <w:lang w:val="hu-HU"/>
+              </w:rPr>
+            </w:pPr>
+            <w:r>
+              <w:rPr>
+                <w:sz w:val="22"/>
+                <w:szCs w:val="22"/>
+              </w:rPr>
+              <w:t>(</w:t>
+            </w:r>
+            <w:r>
+              <w:rPr>
+                <w:sz w:val="22"/>
+                <w:szCs w:val="22"/>
+              </w:rPr>
+              <w:t>4</w:t>
+            </w:r>
+            <w:r>
+              <w:rPr>
+                <w:sz w:val="22"/>
+                <w:szCs w:val="22"/>
+                <w:lang w:val="hu-HU"/>
+              </w:rPr>
+              <w:t>. mérföldkő)</w:t>
+            </w:r>
+          </w:p>
+          <w:p>
+            <w:pPr>
+              <w:rPr>
+                <w:sz w:val="22"/>
+                <w:szCs w:val="22"/>
+                <w:lang w:val="hu-HU"/>
+              </w:rPr>
+            </w:pPr>
+          </w:p>
+        </w:tc>
+        <w:tc>
+          <w:tcPr>
+            <w:tcW w:w="2866" w:type="dxa"/>
+          </w:tcPr>
+          <w:p>
+            <w:pPr>
+              <w:rPr>
+                <w:sz w:val="22"/>
+                <w:szCs w:val="22"/>
+                <w:lang w:val="hu-HU"/>
+              </w:rPr>
+            </w:pPr>
+          </w:p>
+          <w:p>
+            <w:pPr>
+              <w:rPr>
+                <w:sz w:val="22"/>
+                <w:szCs w:val="22"/>
+                <w:lang w:val="hu-HU"/>
+              </w:rPr>
+            </w:pPr>
+            <w:r>
+              <w:rPr>
+                <w:sz w:val="22"/>
+                <w:szCs w:val="22"/>
+                <w:lang w:val="hu-HU"/>
+              </w:rPr>
+              <w:t>...</w:t>
+            </w:r>
+          </w:p>
+        </w:tc>
+        <w:tc>
+          <w:tcPr>
+            <w:tcW w:w="2866" w:type="dxa"/>
+          </w:tcPr>
+          <w:p>
+            <w:pPr>
+              <w:rPr>
+                <w:sz w:val="22"/>
+                <w:szCs w:val="22"/>
+                <w:lang w:val="hu-HU"/>
+              </w:rPr>
+            </w:pPr>
+          </w:p>
+          <w:p>
+            <w:pPr>
+              <w:rPr>
+                <w:sz w:val="22"/>
+                <w:szCs w:val="22"/>
+                <w:lang w:val="hu-HU"/>
+              </w:rPr>
+            </w:pPr>
+            <w:r>
+              <w:rPr>
+                <w:sz w:val="22"/>
+                <w:szCs w:val="22"/>
+                <w:lang w:val="hu-HU"/>
+              </w:rPr>
+              <w:t>...</w:t>
+            </w:r>
+          </w:p>
+        </w:tc>
+        <w:tc>
+          <w:tcPr>
+            <w:tcW w:w="2867" w:type="dxa"/>
+          </w:tcPr>
+          <w:p>
+            <w:pPr>
+              <w:rPr>
+                <w:sz w:val="22"/>
+                <w:szCs w:val="22"/>
+                <w:lang w:val="hu-HU"/>
+              </w:rPr>
+            </w:pPr>
+          </w:p>
+          <w:p>
+            <w:pPr>
+              <w:rPr>
+                <w:sz w:val="22"/>
+                <w:szCs w:val="22"/>
+                <w:lang w:val="hu-HU"/>
+              </w:rPr>
+            </w:pPr>
+            <w:r>
+              <w:rPr>
+                <w:sz w:val="22"/>
+                <w:szCs w:val="22"/>
+                <w:lang w:val="hu-HU"/>
+              </w:rPr>
+              <w:t>...</w:t>
+            </w:r>
+          </w:p>
+        </w:tc>
+      </w:tr>
+      <w:tr>
+        <w:tc>
+          <w:tcPr>
+            <w:tcW w:w="1857" w:type="dxa"/>
+          </w:tcPr>
+          <w:p>
+            <w:pPr>
+              <w:rPr>
+                <w:sz w:val="22"/>
+                <w:szCs w:val="22"/>
+                <w:lang w:val="hu-HU"/>
+              </w:rPr>
+            </w:pPr>
+          </w:p>
+          <w:p>
+            <w:pPr>
+              <w:rPr>
+                <w:sz w:val="22"/>
+                <w:szCs w:val="22"/>
+                <w:lang w:val="hu-HU"/>
+              </w:rPr>
+            </w:pPr>
+            <w:r>
+              <w:rPr>
+                <w:sz w:val="22"/>
+                <w:szCs w:val="22"/>
+                <w:lang w:val="hu-HU"/>
+              </w:rPr>
+              <w:t>Kész projekt</w:t>
+            </w:r>
+          </w:p>
+          <w:p>
+            <w:pPr>
+              <w:rPr>
+                <w:sz w:val="22"/>
+                <w:szCs w:val="22"/>
+                <w:lang w:val="hu-HU"/>
+              </w:rPr>
+            </w:pPr>
+          </w:p>
+        </w:tc>
+        <w:tc>
+          <w:tcPr>
+            <w:tcW w:w="2866" w:type="dxa"/>
+          </w:tcPr>
+          <w:p>
+            <w:pPr>
+              <w:rPr>
+                <w:sz w:val="22"/>
+                <w:szCs w:val="22"/>
+                <w:lang w:val="hu-HU"/>
+              </w:rPr>
+            </w:pPr>
+          </w:p>
+          <w:p>
+            <w:pPr>
+              <w:rPr>
+                <w:sz w:val="22"/>
+                <w:szCs w:val="22"/>
+                <w:lang w:val="hu-HU"/>
+              </w:rPr>
+            </w:pPr>
+            <w:r>
+              <w:rPr>
+                <w:sz w:val="22"/>
+                <w:szCs w:val="22"/>
+                <w:lang w:val="hu-HU"/>
+              </w:rPr>
+              <w:t>...</w:t>
+            </w:r>
+          </w:p>
+        </w:tc>
+        <w:tc>
+          <w:tcPr>
+            <w:tcW w:w="2866" w:type="dxa"/>
+          </w:tcPr>
+          <w:p>
+            <w:pPr>
+              <w:rPr>
+                <w:sz w:val="22"/>
+                <w:szCs w:val="22"/>
+                <w:lang w:val="hu-HU"/>
+              </w:rPr>
+            </w:pPr>
+          </w:p>
+          <w:p>
+            <w:pPr>
+              <w:rPr>
+                <w:sz w:val="22"/>
+                <w:szCs w:val="22"/>
+                <w:lang w:val="hu-HU"/>
+              </w:rPr>
+            </w:pPr>
+            <w:r>
+              <w:rPr>
+                <w:sz w:val="22"/>
+                <w:szCs w:val="22"/>
+                <w:lang w:val="hu-HU"/>
+              </w:rPr>
+              <w:t>...</w:t>
+            </w:r>
+          </w:p>
+          <w:p>
+            <w:pPr>
+              <w:rPr>
+                <w:sz w:val="22"/>
+                <w:szCs w:val="22"/>
+                <w:lang w:val="hu-HU"/>
+              </w:rPr>
+            </w:pPr>
+          </w:p>
+        </w:tc>
+        <w:tc>
+          <w:tcPr>
+            <w:tcW w:w="2867" w:type="dxa"/>
+          </w:tcPr>
+          <w:p>
+            <w:pPr>
+              <w:rPr>
+                <w:sz w:val="22"/>
+                <w:szCs w:val="22"/>
+                <w:lang w:val="hu-HU"/>
+              </w:rPr>
+            </w:pPr>
+          </w:p>
+          <w:p>
+            <w:pPr>
+              <w:rPr>
+                <w:sz w:val="22"/>
+                <w:szCs w:val="22"/>
+                <w:lang w:val="hu-HU"/>
+              </w:rPr>
+            </w:pPr>
+            <w:r>
+              <w:rPr>
+                <w:sz w:val="22"/>
+                <w:szCs w:val="22"/>
+                <w:lang w:val="hu-HU"/>
+              </w:rPr>
+              <w:t>...</w:t>
+            </w:r>
+          </w:p>
+        </w:tc>
+      </w:tr>
+    </w:tbl>
     <w:p>
       <w:pPr>
         <w:rPr>
@@ -513,6 +1832,7 @@
         <w:rPr>
           <w:lang w:val="hu-HU"/>
         </w:rPr>
+        <w:lastRenderedPageBreak/>
         <w:t>Műfaj</w:t>
       </w:r>
     </w:p>
@@ -593,6 +1913,36 @@
         </w:rPr>
         <w:t>Könyvek rendezése</w:t>
       </w:r>
+      <w:r>
+        <w:rPr>
+          <w:lang w:val="hu-HU"/>
+        </w:rPr>
+        <w:t xml:space="preserve"> (ár</w:t>
+      </w:r>
+      <w:r>
+        <w:t xml:space="preserve"> /</w:t>
+      </w:r>
+      <w:r>
+        <w:t xml:space="preserve"> oldalsz</w:t>
+      </w:r>
+      <w:r>
+        <w:rPr>
+          <w:lang w:val="hu-HU"/>
+        </w:rPr>
+        <w:t>ám</w:t>
+      </w:r>
+      <w:r>
+        <w:rPr>
+          <w:lang w:val="hu-HU"/>
+        </w:rPr>
+        <w:t xml:space="preserve"> /</w:t>
+      </w:r>
+      <w:r>
+        <w:rPr>
+          <w:lang w:val="hu-HU"/>
+        </w:rPr>
+        <w:t xml:space="preserve"> értékelés szerint)</w:t>
+      </w:r>
     </w:p>
     <w:p>
       <w:pPr>
@@ -641,6 +1991,27 @@
         </w:rPr>
         <w:t xml:space="preserve"> kiválasztása</w:t>
       </w:r>
+      <w:r>
+        <w:rPr>
+          <w:lang w:val="hu-HU"/>
+        </w:rPr>
+        <w:t xml:space="preserve"> </w:t>
+      </w:r>
+      <w:r>
+        <w:rPr>
+          <w:lang w:val="hu-HU"/>
+        </w:rPr>
+        <w:t xml:space="preserve">(átvételkor / bankkártyás </w:t>
+      </w:r>
+      <w:r>
+        <w:t>/</w:t>
+      </w:r>
+      <w:r>
+        <w:rPr>
+          <w:lang w:val="hu-HU"/>
+        </w:rPr>
+        <w:t xml:space="preserve"> utalás)</w:t>
+      </w:r>
     </w:p>
     <w:p>
       <w:pPr>
@@ -657,13 +2028,13 @@
         <w:rPr>
           <w:lang w:val="hu-HU"/>
         </w:rPr>
-        <w:t>Szállítási mód</w:t>
-      </w:r>
-      <w:r>
-        <w:rPr>
-          <w:lang w:val="hu-HU"/>
-        </w:rPr>
-        <w:t>ok</w:t>
+        <w:t xml:space="preserve">Szállítási </w:t>
+      </w:r>
+      <w:r>
+        <w:rPr>
+          <w:lang w:val="hu-HU"/>
+        </w:rPr>
+        <w:t>hely</w:t>
       </w:r>
       <w:r>
         <w:rPr>
@@ -741,7 +2112,37 @@
         <w:rPr>
           <w:lang w:val="hu-HU"/>
         </w:rPr>
-        <w:t>Adminisztrátori funkciók: új könyv felvitele az adatbázisba, könyv módosítása</w:t>
+        <w:t xml:space="preserve">Adminisztrátori funkciók: új </w:t>
+      </w:r>
+      <w:r>
+        <w:rPr>
+          <w:lang w:val="hu-HU"/>
+        </w:rPr>
+        <w:t>adat</w:t>
+      </w:r>
+      <w:r>
+        <w:rPr>
+          <w:lang w:val="hu-HU"/>
+        </w:rPr>
+        <w:t xml:space="preserve"> felvitele az adatbázisba,</w:t>
+      </w:r>
+      <w:r>
+        <w:rPr>
+          <w:lang w:val="hu-HU"/>
+        </w:rPr>
+        <w:t xml:space="preserve"> </w:t>
+      </w:r>
+      <w:r>
+        <w:rPr>
+          <w:lang w:val="hu-HU"/>
+        </w:rPr>
+        <w:t>módosítás</w:t>
+      </w:r>
+      <w:r>
+        <w:rPr>
+          <w:lang w:val="hu-HU"/>
+        </w:rPr>
+        <w:t>, törlés</w:t>
       </w:r>
     </w:p>
     <w:p>
@@ -1227,6 +2628,7 @@
           <w:color w:val="FF0000"/>
           <w:lang w:val="hu-HU"/>
         </w:rPr>
+        <w:lastRenderedPageBreak/>
         <w:t>Pl.:</w:t>
       </w:r>
     </w:p>
@@ -3288,7 +4690,6 @@
                 <w:szCs w:val="20"/>
                 <w:lang w:val="hu-HU"/>
               </w:rPr>
-              <w:lastRenderedPageBreak/>
               <w:t>Szerep2</w:t>
             </w:r>
           </w:p>
@@ -6070,6 +7471,7 @@
         <w:pStyle w:val="Heading2"/>
       </w:pPr>
       <w:r>
+        <w:lastRenderedPageBreak/>
         <w:t>Képernyőtervek</w:t>
       </w:r>
     </w:p>
@@ -6130,6 +7532,95 @@
 <file path=word/numbering.xml><?xml version="1.0" encoding="utf-8"?>
 <w:numbering xmlns:wpc="http://schemas.microsoft.com/office/word/2010/wordprocessingCanvas" xmlns:cx="http://schemas.microsoft.com/office/drawing/2014/chartex" xmlns:cx1="http://schemas.microsoft.com/office/drawing/2015/9/8/chartex" xmlns:cx2="http://schemas.microsoft.com/office/drawing/2015/10/21/chartex" xmlns:cx3="http://schemas.microsoft.com/office/drawing/2016/5/9/chartex" xmlns:cx4="http://schemas.microsoft.com/office/drawing/2016/5/10/chartex" xmlns:cx5="http://schemas.microsoft.com/office/drawing/2016/5/11/chartex" xmlns:cx6="http://schemas.microsoft.com/office/drawing/2016/5/12/chartex" xmlns:cx7="http://schemas.microsoft.com/office/drawing/2016/5/13/chartex" xmlns:cx8="http://schemas.microsoft.com/office/drawing/2016/5/14/chartex" xmlns:mc="http://schemas.openxmlformats.org/markup-compatibility/2006" xmlns:aink="http://schemas.microsoft.com/office/drawing/2016/ink" xmlns:am3d="http://schemas.microsoft.com/office/drawing/2017/model3d" xmlns:o="urn:schemas-microsoft-com:office:office" xmlns:oel="http://schemas.microsoft.com/office/2019/extlst" xmlns:r="http://schemas.openxmlformats.org/officeDocument/2006/relationships" xmlns:m="http://schemas.openxmlformats.org/officeDocument/2006/math" xmlns:v="urn:schemas-microsoft-com:vml" xmlns:wp14="http://schemas.microsoft.com/office/word/2010/wordprocessingDrawing" xmlns:wp="http://schemas.openxmlformats.org/drawingml/2006/wordprocessingDrawing" xmlns:w10="urn:schemas-microsoft-com:office:word" xmlns:w="http://schemas.openxmlformats.org/wordprocessingml/2006/main" xmlns:w14="http://schemas.microsoft.com/office/word/2010/wordml" xmlns:w15="http://schemas.microsoft.com/office/word/2012/wordml" xmlns:w16cex="http://schemas.microsoft.com/office/word/2018/wordml/cex" xmlns:w16cid="http://schemas.microsoft.com/office/word/2016/wordml/cid" xmlns:w16="http://schemas.microsoft.com/office/word/2018/wordml" xmlns:w16sdtdh="http://schemas.microsoft.com/office/word/2020/wordml/sdtdatahash" xmlns:w16se="http://schemas.microsoft.com/office/word/2015/wordml/symex" xmlns:wpg="http://schemas.microsoft.com/office/word/2010/wordprocessingGroup" xmlns:wpi="http://schemas.microsoft.com/office/word/2010/wordprocessingInk" xmlns:wne="http://schemas.microsoft.com/office/word/2006/wordml" xmlns:wps="http://schemas.microsoft.com/office/word/2010/wordprocessingShape" mc:Ignorable="w14 w15 w16se w16cid w16 w16cex w16sdtdh wp14">
   <w:abstractNum w:abstractNumId="0" w15:restartNumberingAfterBreak="0">
+    <w:nsid w:val="07062704"/>
+    <w:multiLevelType w:val="hybridMultilevel"/>
+    <w:tmpl w:val="6CBA72C2"/>
+    <w:lvl w:ilvl="0" w:tplc="051EC692">
+      <w:start w:val="1"/>
+      <w:numFmt w:val="decimal"/>
+      <w:lvlText w:val="(%1."/>
+      <w:lvlJc w:val="left"/>
+      <w:pPr>
+        <w:ind w:left="420" w:hanging="360"/>
+      </w:pPr>
+      <w:rPr>
+        <w:rFonts w:hint="default"/>
+      </w:rPr>
+    </w:lvl>
+    <w:lvl w:ilvl="1" w:tplc="04090019" w:tentative="1">
+      <w:start w:val="1"/>
+      <w:numFmt w:val="lowerLetter"/>
+      <w:lvlText w:val="%2."/>
+      <w:lvlJc w:val="left"/>
+      <w:pPr>
+        <w:ind w:left="1140" w:hanging="360"/>
+      </w:pPr>
+    </w:lvl>
+    <w:lvl w:ilvl="2" w:tplc="0409001B" w:tentative="1">
+      <w:start w:val="1"/>
+      <w:numFmt w:val="lowerRoman"/>
+      <w:lvlText w:val="%3."/>
+      <w:lvlJc w:val="right"/>
+      <w:pPr>
+        <w:ind w:left="1860" w:hanging="180"/>
+      </w:pPr>
+    </w:lvl>
+    <w:lvl w:ilvl="3" w:tplc="0409000F" w:tentative="1">
+      <w:start w:val="1"/>
+      <w:numFmt w:val="decimal"/>
+      <w:lvlText w:val="%4."/>
+      <w:lvlJc w:val="left"/>
+      <w:pPr>
+        <w:ind w:left="2580" w:hanging="360"/>
+      </w:pPr>
+    </w:lvl>
+    <w:lvl w:ilvl="4" w:tplc="04090019" w:tentative="1">
+      <w:start w:val="1"/>
+      <w:numFmt w:val="lowerLetter"/>
+      <w:lvlText w:val="%5."/>
+      <w:lvlJc w:val="left"/>
+      <w:pPr>
+        <w:ind w:left="3300" w:hanging="360"/>
+      </w:pPr>
+    </w:lvl>
+    <w:lvl w:ilvl="5" w:tplc="0409001B" w:tentative="1">
+      <w:start w:val="1"/>
+      <w:numFmt w:val="lowerRoman"/>
+      <w:lvlText w:val="%6."/>
+      <w:lvlJc w:val="right"/>
+      <w:pPr>
+        <w:ind w:left="4020" w:hanging="180"/>
+      </w:pPr>
+    </w:lvl>
+    <w:lvl w:ilvl="6" w:tplc="0409000F" w:tentative="1">
+      <w:start w:val="1"/>
+      <w:numFmt w:val="decimal"/>
+      <w:lvlText w:val="%7."/>
+      <w:lvlJc w:val="left"/>
+      <w:pPr>
+        <w:ind w:left="4740" w:hanging="360"/>
+      </w:pPr>
+    </w:lvl>
+    <w:lvl w:ilvl="7" w:tplc="04090019" w:tentative="1">
+      <w:start w:val="1"/>
+      <w:numFmt w:val="lowerLetter"/>
+      <w:lvlText w:val="%8."/>
+      <w:lvlJc w:val="left"/>
+      <w:pPr>
+        <w:ind w:left="5460" w:hanging="360"/>
+      </w:pPr>
+    </w:lvl>
+    <w:lvl w:ilvl="8" w:tplc="0409001B" w:tentative="1">
+      <w:start w:val="1"/>
+      <w:numFmt w:val="lowerRoman"/>
+      <w:lvlText w:val="%9."/>
+      <w:lvlJc w:val="right"/>
+      <w:pPr>
+        <w:ind w:left="6180" w:hanging="180"/>
+      </w:pPr>
+    </w:lvl>
+  </w:abstractNum>
+  <w:abstractNum w:abstractNumId="1" w15:restartNumberingAfterBreak="0">
     <w:nsid w:val="0F4500CF"/>
     <w:multiLevelType w:val="hybridMultilevel"/>
     <w:tmpl w:val="62F6DEAA"/>
@@ -6218,7 +7709,274 @@
       </w:pPr>
     </w:lvl>
   </w:abstractNum>
-  <w:abstractNum w:abstractNumId="1" w15:restartNumberingAfterBreak="0">
+  <w:abstractNum w:abstractNumId="2" w15:restartNumberingAfterBreak="0">
+    <w:nsid w:val="14500012"/>
+    <w:multiLevelType w:val="hybridMultilevel"/>
+    <w:tmpl w:val="67A45BD0"/>
+    <w:lvl w:ilvl="0" w:tplc="0409000F">
+      <w:start w:val="1"/>
+      <w:numFmt w:val="decimal"/>
+      <w:lvlText w:val="%1."/>
+      <w:lvlJc w:val="left"/>
+      <w:pPr>
+        <w:ind w:left="720" w:hanging="360"/>
+      </w:pPr>
+      <w:rPr>
+        <w:rFonts w:hint="default"/>
+      </w:rPr>
+    </w:lvl>
+    <w:lvl w:ilvl="1" w:tplc="04090019" w:tentative="1">
+      <w:start w:val="1"/>
+      <w:numFmt w:val="lowerLetter"/>
+      <w:lvlText w:val="%2."/>
+      <w:lvlJc w:val="left"/>
+      <w:pPr>
+        <w:ind w:left="1440" w:hanging="360"/>
+      </w:pPr>
+    </w:lvl>
+    <w:lvl w:ilvl="2" w:tplc="0409001B" w:tentative="1">
+      <w:start w:val="1"/>
+      <w:numFmt w:val="lowerRoman"/>
+      <w:lvlText w:val="%3."/>
+      <w:lvlJc w:val="right"/>
+      <w:pPr>
+        <w:ind w:left="2160" w:hanging="180"/>
+      </w:pPr>
+    </w:lvl>
+    <w:lvl w:ilvl="3" w:tplc="0409000F" w:tentative="1">
+      <w:start w:val="1"/>
+      <w:numFmt w:val="decimal"/>
+      <w:lvlText w:val="%4."/>
+      <w:lvlJc w:val="left"/>
+      <w:pPr>
+        <w:ind w:left="2880" w:hanging="360"/>
+      </w:pPr>
+    </w:lvl>
+    <w:lvl w:ilvl="4" w:tplc="04090019" w:tentative="1">
+      <w:start w:val="1"/>
+      <w:numFmt w:val="lowerLetter"/>
+      <w:lvlText w:val="%5."/>
+      <w:lvlJc w:val="left"/>
+      <w:pPr>
+        <w:ind w:left="3600" w:hanging="360"/>
+      </w:pPr>
+    </w:lvl>
+    <w:lvl w:ilvl="5" w:tplc="0409001B" w:tentative="1">
+      <w:start w:val="1"/>
+      <w:numFmt w:val="lowerRoman"/>
+      <w:lvlText w:val="%6."/>
+      <w:lvlJc w:val="right"/>
+      <w:pPr>
+        <w:ind w:left="4320" w:hanging="180"/>
+      </w:pPr>
+    </w:lvl>
+    <w:lvl w:ilvl="6" w:tplc="0409000F" w:tentative="1">
+      <w:start w:val="1"/>
+      <w:numFmt w:val="decimal"/>
+      <w:lvlText w:val="%7."/>
+      <w:lvlJc w:val="left"/>
+      <w:pPr>
+        <w:ind w:left="5040" w:hanging="360"/>
+      </w:pPr>
+    </w:lvl>
+    <w:lvl w:ilvl="7" w:tplc="04090019" w:tentative="1">
+      <w:start w:val="1"/>
+      <w:numFmt w:val="lowerLetter"/>
+      <w:lvlText w:val="%8."/>
+      <w:lvlJc w:val="left"/>
+      <w:pPr>
+        <w:ind w:left="5760" w:hanging="360"/>
+      </w:pPr>
+    </w:lvl>
+    <w:lvl w:ilvl="8" w:tplc="0409001B" w:tentative="1">
+      <w:start w:val="1"/>
+      <w:numFmt w:val="lowerRoman"/>
+      <w:lvlText w:val="%9."/>
+      <w:lvlJc w:val="right"/>
+      <w:pPr>
+        <w:ind w:left="6480" w:hanging="180"/>
+      </w:pPr>
+    </w:lvl>
+  </w:abstractNum>
+  <w:abstractNum w:abstractNumId="3" w15:restartNumberingAfterBreak="0">
+    <w:nsid w:val="2A302CCD"/>
+    <w:multiLevelType w:val="hybridMultilevel"/>
+    <w:tmpl w:val="86E8E77A"/>
+    <w:lvl w:ilvl="0" w:tplc="47C26A2C">
+      <w:start w:val="1"/>
+      <w:numFmt w:val="decimal"/>
+      <w:lvlText w:val="(%1."/>
+      <w:lvlJc w:val="left"/>
+      <w:pPr>
+        <w:ind w:left="720" w:hanging="360"/>
+      </w:pPr>
+      <w:rPr>
+        <w:rFonts w:hint="default"/>
+      </w:rPr>
+    </w:lvl>
+    <w:lvl w:ilvl="1" w:tplc="04090019" w:tentative="1">
+      <w:start w:val="1"/>
+      <w:numFmt w:val="lowerLetter"/>
+      <w:lvlText w:val="%2."/>
+      <w:lvlJc w:val="left"/>
+      <w:pPr>
+        <w:ind w:left="1440" w:hanging="360"/>
+      </w:pPr>
+    </w:lvl>
+    <w:lvl w:ilvl="2" w:tplc="0409001B" w:tentative="1">
+      <w:start w:val="1"/>
+      <w:numFmt w:val="lowerRoman"/>
+      <w:lvlText w:val="%3."/>
+      <w:lvlJc w:val="right"/>
+      <w:pPr>
+        <w:ind w:left="2160" w:hanging="180"/>
+      </w:pPr>
+    </w:lvl>
+    <w:lvl w:ilvl="3" w:tplc="0409000F" w:tentative="1">
+      <w:start w:val="1"/>
+      <w:numFmt w:val="decimal"/>
+      <w:lvlText w:val="%4."/>
+      <w:lvlJc w:val="left"/>
+      <w:pPr>
+        <w:ind w:left="2880" w:hanging="360"/>
+      </w:pPr>
+    </w:lvl>
+    <w:lvl w:ilvl="4" w:tplc="04090019" w:tentative="1">
+      <w:start w:val="1"/>
+      <w:numFmt w:val="lowerLetter"/>
+      <w:lvlText w:val="%5."/>
+      <w:lvlJc w:val="left"/>
+      <w:pPr>
+        <w:ind w:left="3600" w:hanging="360"/>
+      </w:pPr>
+    </w:lvl>
+    <w:lvl w:ilvl="5" w:tplc="0409001B" w:tentative="1">
+      <w:start w:val="1"/>
+      <w:numFmt w:val="lowerRoman"/>
+      <w:lvlText w:val="%6."/>
+      <w:lvlJc w:val="right"/>
+      <w:pPr>
+        <w:ind w:left="4320" w:hanging="180"/>
+      </w:pPr>
+    </w:lvl>
+    <w:lvl w:ilvl="6" w:tplc="0409000F" w:tentative="1">
+      <w:start w:val="1"/>
+      <w:numFmt w:val="decimal"/>
+      <w:lvlText w:val="%7."/>
+      <w:lvlJc w:val="left"/>
+      <w:pPr>
+        <w:ind w:left="5040" w:hanging="360"/>
+      </w:pPr>
+    </w:lvl>
+    <w:lvl w:ilvl="7" w:tplc="04090019" w:tentative="1">
+      <w:start w:val="1"/>
+      <w:numFmt w:val="lowerLetter"/>
+      <w:lvlText w:val="%8."/>
+      <w:lvlJc w:val="left"/>
+      <w:pPr>
+        <w:ind w:left="5760" w:hanging="360"/>
+      </w:pPr>
+    </w:lvl>
+    <w:lvl w:ilvl="8" w:tplc="0409001B" w:tentative="1">
+      <w:start w:val="1"/>
+      <w:numFmt w:val="lowerRoman"/>
+      <w:lvlText w:val="%9."/>
+      <w:lvlJc w:val="right"/>
+      <w:pPr>
+        <w:ind w:left="6480" w:hanging="180"/>
+      </w:pPr>
+    </w:lvl>
+  </w:abstractNum>
+  <w:abstractNum w:abstractNumId="4" w15:restartNumberingAfterBreak="0">
+    <w:nsid w:val="2C0D2769"/>
+    <w:multiLevelType w:val="hybridMultilevel"/>
+    <w:tmpl w:val="572CC84A"/>
+    <w:lvl w:ilvl="0" w:tplc="0409000F">
+      <w:start w:val="1"/>
+      <w:numFmt w:val="decimal"/>
+      <w:lvlText w:val="%1."/>
+      <w:lvlJc w:val="left"/>
+      <w:pPr>
+        <w:ind w:left="720" w:hanging="360"/>
+      </w:pPr>
+      <w:rPr>
+        <w:rFonts w:hint="default"/>
+      </w:rPr>
+    </w:lvl>
+    <w:lvl w:ilvl="1" w:tplc="04090019" w:tentative="1">
+      <w:start w:val="1"/>
+      <w:numFmt w:val="lowerLetter"/>
+      <w:lvlText w:val="%2."/>
+      <w:lvlJc w:val="left"/>
+      <w:pPr>
+        <w:ind w:left="1440" w:hanging="360"/>
+      </w:pPr>
+    </w:lvl>
+    <w:lvl w:ilvl="2" w:tplc="0409001B" w:tentative="1">
+      <w:start w:val="1"/>
+      <w:numFmt w:val="lowerRoman"/>
+      <w:lvlText w:val="%3."/>
+      <w:lvlJc w:val="right"/>
+      <w:pPr>
+        <w:ind w:left="2160" w:hanging="180"/>
+      </w:pPr>
+    </w:lvl>
+    <w:lvl w:ilvl="3" w:tplc="0409000F" w:tentative="1">
+      <w:start w:val="1"/>
+      <w:numFmt w:val="decimal"/>
+      <w:lvlText w:val="%4."/>
+      <w:lvlJc w:val="left"/>
+      <w:pPr>
+        <w:ind w:left="2880" w:hanging="360"/>
+      </w:pPr>
+    </w:lvl>
+    <w:lvl w:ilvl="4" w:tplc="04090019" w:tentative="1">
+      <w:start w:val="1"/>
+      <w:numFmt w:val="lowerLetter"/>
+      <w:lvlText w:val="%5."/>
+      <w:lvlJc w:val="left"/>
+      <w:pPr>
+        <w:ind w:left="3600" w:hanging="360"/>
+      </w:pPr>
+    </w:lvl>
+    <w:lvl w:ilvl="5" w:tplc="0409001B" w:tentative="1">
+      <w:start w:val="1"/>
+      <w:numFmt w:val="lowerRoman"/>
+      <w:lvlText w:val="%6."/>
+      <w:lvlJc w:val="right"/>
+      <w:pPr>
+        <w:ind w:left="4320" w:hanging="180"/>
+      </w:pPr>
+    </w:lvl>
+    <w:lvl w:ilvl="6" w:tplc="0409000F" w:tentative="1">
+      <w:start w:val="1"/>
+      <w:numFmt w:val="decimal"/>
+      <w:lvlText w:val="%7."/>
+      <w:lvlJc w:val="left"/>
+      <w:pPr>
+        <w:ind w:left="5040" w:hanging="360"/>
+      </w:pPr>
+    </w:lvl>
+    <w:lvl w:ilvl="7" w:tplc="04090019" w:tentative="1">
+      <w:start w:val="1"/>
+      <w:numFmt w:val="lowerLetter"/>
+      <w:lvlText w:val="%8."/>
+      <w:lvlJc w:val="left"/>
+      <w:pPr>
+        <w:ind w:left="5760" w:hanging="360"/>
+      </w:pPr>
+    </w:lvl>
+    <w:lvl w:ilvl="8" w:tplc="0409001B" w:tentative="1">
+      <w:start w:val="1"/>
+      <w:numFmt w:val="lowerRoman"/>
+      <w:lvlText w:val="%9."/>
+      <w:lvlJc w:val="right"/>
+      <w:pPr>
+        <w:ind w:left="6480" w:hanging="180"/>
+      </w:pPr>
+    </w:lvl>
+  </w:abstractNum>
+  <w:abstractNum w:abstractNumId="5" w15:restartNumberingAfterBreak="0">
     <w:nsid w:val="3D6465BF"/>
     <w:multiLevelType w:val="hybridMultilevel"/>
     <w:tmpl w:val="35E6435A"/>
@@ -6331,7 +8089,96 @@
       </w:rPr>
     </w:lvl>
   </w:abstractNum>
-  <w:abstractNum w:abstractNumId="2" w15:restartNumberingAfterBreak="0">
+  <w:abstractNum w:abstractNumId="6" w15:restartNumberingAfterBreak="0">
+    <w:nsid w:val="419660B1"/>
+    <w:multiLevelType w:val="hybridMultilevel"/>
+    <w:tmpl w:val="FE103CA0"/>
+    <w:lvl w:ilvl="0" w:tplc="0409000F">
+      <w:start w:val="1"/>
+      <w:numFmt w:val="decimal"/>
+      <w:lvlText w:val="%1."/>
+      <w:lvlJc w:val="left"/>
+      <w:pPr>
+        <w:ind w:left="720" w:hanging="360"/>
+      </w:pPr>
+      <w:rPr>
+        <w:rFonts w:hint="default"/>
+      </w:rPr>
+    </w:lvl>
+    <w:lvl w:ilvl="1" w:tplc="04090019" w:tentative="1">
+      <w:start w:val="1"/>
+      <w:numFmt w:val="lowerLetter"/>
+      <w:lvlText w:val="%2."/>
+      <w:lvlJc w:val="left"/>
+      <w:pPr>
+        <w:ind w:left="1440" w:hanging="360"/>
+      </w:pPr>
+    </w:lvl>
+    <w:lvl w:ilvl="2" w:tplc="0409001B" w:tentative="1">
+      <w:start w:val="1"/>
+      <w:numFmt w:val="lowerRoman"/>
+      <w:lvlText w:val="%3."/>
+      <w:lvlJc w:val="right"/>
+      <w:pPr>
+        <w:ind w:left="2160" w:hanging="180"/>
+      </w:pPr>
+    </w:lvl>
+    <w:lvl w:ilvl="3" w:tplc="0409000F" w:tentative="1">
+      <w:start w:val="1"/>
+      <w:numFmt w:val="decimal"/>
+      <w:lvlText w:val="%4."/>
+      <w:lvlJc w:val="left"/>
+      <w:pPr>
+        <w:ind w:left="2880" w:hanging="360"/>
+      </w:pPr>
+    </w:lvl>
+    <w:lvl w:ilvl="4" w:tplc="04090019" w:tentative="1">
+      <w:start w:val="1"/>
+      <w:numFmt w:val="lowerLetter"/>
+      <w:lvlText w:val="%5."/>
+      <w:lvlJc w:val="left"/>
+      <w:pPr>
+        <w:ind w:left="3600" w:hanging="360"/>
+      </w:pPr>
+    </w:lvl>
+    <w:lvl w:ilvl="5" w:tplc="0409001B" w:tentative="1">
+      <w:start w:val="1"/>
+      <w:numFmt w:val="lowerRoman"/>
+      <w:lvlText w:val="%6."/>
+      <w:lvlJc w:val="right"/>
+      <w:pPr>
+        <w:ind w:left="4320" w:hanging="180"/>
+      </w:pPr>
+    </w:lvl>
+    <w:lvl w:ilvl="6" w:tplc="0409000F" w:tentative="1">
+      <w:start w:val="1"/>
+      <w:numFmt w:val="decimal"/>
+      <w:lvlText w:val="%7."/>
+      <w:lvlJc w:val="left"/>
+      <w:pPr>
+        <w:ind w:left="5040" w:hanging="360"/>
+      </w:pPr>
+    </w:lvl>
+    <w:lvl w:ilvl="7" w:tplc="04090019" w:tentative="1">
+      <w:start w:val="1"/>
+      <w:numFmt w:val="lowerLetter"/>
+      <w:lvlText w:val="%8."/>
+      <w:lvlJc w:val="left"/>
+      <w:pPr>
+        <w:ind w:left="5760" w:hanging="360"/>
+      </w:pPr>
+    </w:lvl>
+    <w:lvl w:ilvl="8" w:tplc="0409001B" w:tentative="1">
+      <w:start w:val="1"/>
+      <w:numFmt w:val="lowerRoman"/>
+      <w:lvlText w:val="%9."/>
+      <w:lvlJc w:val="right"/>
+      <w:pPr>
+        <w:ind w:left="6480" w:hanging="180"/>
+      </w:pPr>
+    </w:lvl>
+  </w:abstractNum>
+  <w:abstractNum w:abstractNumId="7" w15:restartNumberingAfterBreak="0">
     <w:nsid w:val="51A44C1C"/>
     <w:multiLevelType w:val="hybridMultilevel"/>
     <w:tmpl w:val="E10C0772"/>
@@ -6444,7 +8291,96 @@
       </w:rPr>
     </w:lvl>
   </w:abstractNum>
-  <w:abstractNum w:abstractNumId="3" w15:restartNumberingAfterBreak="0">
+  <w:abstractNum w:abstractNumId="8" w15:restartNumberingAfterBreak="0">
+    <w:nsid w:val="606D0738"/>
+    <w:multiLevelType w:val="hybridMultilevel"/>
+    <w:tmpl w:val="486A8BF8"/>
+    <w:lvl w:ilvl="0" w:tplc="013E1AD8">
+      <w:start w:val="1"/>
+      <w:numFmt w:val="decimal"/>
+      <w:lvlText w:val="(%1."/>
+      <w:lvlJc w:val="left"/>
+      <w:pPr>
+        <w:ind w:left="720" w:hanging="360"/>
+      </w:pPr>
+      <w:rPr>
+        <w:rFonts w:hint="default"/>
+      </w:rPr>
+    </w:lvl>
+    <w:lvl w:ilvl="1" w:tplc="04090019" w:tentative="1">
+      <w:start w:val="1"/>
+      <w:numFmt w:val="lowerLetter"/>
+      <w:lvlText w:val="%2."/>
+      <w:lvlJc w:val="left"/>
+      <w:pPr>
+        <w:ind w:left="1440" w:hanging="360"/>
+      </w:pPr>
+    </w:lvl>
+    <w:lvl w:ilvl="2" w:tplc="0409001B" w:tentative="1">
+      <w:start w:val="1"/>
+      <w:numFmt w:val="lowerRoman"/>
+      <w:lvlText w:val="%3."/>
+      <w:lvlJc w:val="right"/>
+      <w:pPr>
+        <w:ind w:left="2160" w:hanging="180"/>
+      </w:pPr>
+    </w:lvl>
+    <w:lvl w:ilvl="3" w:tplc="0409000F" w:tentative="1">
+      <w:start w:val="1"/>
+      <w:numFmt w:val="decimal"/>
+      <w:lvlText w:val="%4."/>
+      <w:lvlJc w:val="left"/>
+      <w:pPr>
+        <w:ind w:left="2880" w:hanging="360"/>
+      </w:pPr>
+    </w:lvl>
+    <w:lvl w:ilvl="4" w:tplc="04090019" w:tentative="1">
+      <w:start w:val="1"/>
+      <w:numFmt w:val="lowerLetter"/>
+      <w:lvlText w:val="%5."/>
+      <w:lvlJc w:val="left"/>
+      <w:pPr>
+        <w:ind w:left="3600" w:hanging="360"/>
+      </w:pPr>
+    </w:lvl>
+    <w:lvl w:ilvl="5" w:tplc="0409001B" w:tentative="1">
+      <w:start w:val="1"/>
+      <w:numFmt w:val="lowerRoman"/>
+      <w:lvlText w:val="%6."/>
+      <w:lvlJc w:val="right"/>
+      <w:pPr>
+        <w:ind w:left="4320" w:hanging="180"/>
+      </w:pPr>
+    </w:lvl>
+    <w:lvl w:ilvl="6" w:tplc="0409000F" w:tentative="1">
+      <w:start w:val="1"/>
+      <w:numFmt w:val="decimal"/>
+      <w:lvlText w:val="%7."/>
+      <w:lvlJc w:val="left"/>
+      <w:pPr>
+        <w:ind w:left="5040" w:hanging="360"/>
+      </w:pPr>
+    </w:lvl>
+    <w:lvl w:ilvl="7" w:tplc="04090019" w:tentative="1">
+      <w:start w:val="1"/>
+      <w:numFmt w:val="lowerLetter"/>
+      <w:lvlText w:val="%8."/>
+      <w:lvlJc w:val="left"/>
+      <w:pPr>
+        <w:ind w:left="5760" w:hanging="360"/>
+      </w:pPr>
+    </w:lvl>
+    <w:lvl w:ilvl="8" w:tplc="0409001B" w:tentative="1">
+      <w:start w:val="1"/>
+      <w:numFmt w:val="lowerRoman"/>
+      <w:lvlText w:val="%9."/>
+      <w:lvlJc w:val="right"/>
+      <w:pPr>
+        <w:ind w:left="6480" w:hanging="180"/>
+      </w:pPr>
+    </w:lvl>
+  </w:abstractNum>
+  <w:abstractNum w:abstractNumId="9" w15:restartNumberingAfterBreak="0">
     <w:nsid w:val="630167D2"/>
     <w:multiLevelType w:val="hybridMultilevel"/>
     <w:tmpl w:val="6934721E"/>
@@ -6558,16 +8494,34 @@
     </w:lvl>
   </w:abstractNum>
   <w:num w:numId="1" w16cid:durableId="786507178">
-    <w:abstractNumId w:val="3"/>
+    <w:abstractNumId w:val="9"/>
   </w:num>
   <w:num w:numId="2" w16cid:durableId="462234400">
+    <w:abstractNumId w:val="1"/>
+  </w:num>
+  <w:num w:numId="3" w16cid:durableId="1326400708">
+    <w:abstractNumId w:val="7"/>
+  </w:num>
+  <w:num w:numId="4" w16cid:durableId="333384078">
+    <w:abstractNumId w:val="5"/>
+  </w:num>
+  <w:num w:numId="5" w16cid:durableId="364449950">
+    <w:abstractNumId w:val="2"/>
+  </w:num>
+  <w:num w:numId="6" w16cid:durableId="1698501816">
+    <w:abstractNumId w:val="8"/>
+  </w:num>
+  <w:num w:numId="7" w16cid:durableId="1989702279">
     <w:abstractNumId w:val="0"/>
   </w:num>
-  <w:num w:numId="3" w16cid:durableId="1326400708">
-    <w:abstractNumId w:val="2"/>
+  <w:num w:numId="8" w16cid:durableId="365522834">
+    <w:abstractNumId w:val="6"/>
   </w:num>
-  <w:num w:numId="4" w16cid:durableId="333384078">
-    <w:abstractNumId w:val="1"/>
+  <w:num w:numId="9" w16cid:durableId="429546633">
+    <w:abstractNumId w:val="4"/>
+  </w:num>
+  <w:num w:numId="10" w16cid:durableId="161631020">
+    <w:abstractNumId w:val="3"/>
   </w:num>
 </w:numbering>
 </file>
@@ -6971,7 +8925,7 @@
   <w:style w:type="paragraph" w:default="1" w:styleId="Normal">
     <w:name w:val="Normal"/>
     <w:qFormat/>
-    <w:rsid w:val="00B30B33"/>
+    <w:rsid w:val="00DD5F57"/>
     <w:pPr>
       <w:spacing w:line="240" w:lineRule="auto"/>
       <w:jc w:val="left"/>

</xml_diff>